<commit_message>
cria documentacao do banco de dados que foi alterado
</commit_message>
<xml_diff>
--- a/Documentos/Documentacao.docx
+++ b/Documentos/Documentacao.docx
@@ -1232,6 +1232,547 @@
       <w:pPr>
         <w:rPr>
           <w:b/>
+          <w:sz w:val="28"/>
+          <w:szCs w:val="28"/>
+        </w:rPr>
+      </w:pPr>
+    </w:p>
+    <w:p>
+      <w:pPr>
+        <w:rPr>
+          <w:b/>
+          <w:sz w:val="28"/>
+          <w:szCs w:val="28"/>
+          <w:u w:val="single"/>
+        </w:rPr>
+      </w:pPr>
+      <w:r>
+        <w:rPr>
+          <w:b/>
+          <w:sz w:val="28"/>
+          <w:szCs w:val="28"/>
+        </w:rPr>
+        <w:lastRenderedPageBreak/>
+        <w:t>Banco de dados</w:t>
+      </w:r>
+    </w:p>
+    <w:p>
+      <w:pPr>
+        <w:rPr>
+          <w:b/>
+          <w:sz w:val="28"/>
+          <w:szCs w:val="28"/>
+        </w:rPr>
+      </w:pPr>
+    </w:p>
+    <w:p>
+      <w:pPr>
+        <w:rPr>
+          <w:sz w:val="28"/>
+          <w:szCs w:val="28"/>
+        </w:rPr>
+      </w:pPr>
+      <w:r>
+        <w:rPr>
+          <w:sz w:val="28"/>
+          <w:szCs w:val="28"/>
+        </w:rPr>
+        <w:t>Nosso banco de dados é composto por diferentes tipos de tabelas, então decidimos por padronizar o nome das entidades e campos.</w:t>
+      </w:r>
+      <w:r>
+        <w:rPr>
+          <w:sz w:val="28"/>
+          <w:szCs w:val="28"/>
+        </w:rPr>
+        <w:br/>
+      </w:r>
+    </w:p>
+    <w:p>
+      <w:pPr>
+        <w:rPr>
+          <w:sz w:val="28"/>
+          <w:szCs w:val="28"/>
+        </w:rPr>
+      </w:pPr>
+      <w:proofErr w:type="spellStart"/>
+      <w:r>
+        <w:rPr>
+          <w:b/>
+          <w:bCs/>
+          <w:sz w:val="28"/>
+          <w:szCs w:val="28"/>
+        </w:rPr>
+        <w:t>tp</w:t>
+      </w:r>
+      <w:proofErr w:type="spellEnd"/>
+      <w:r>
+        <w:rPr>
+          <w:sz w:val="28"/>
+          <w:szCs w:val="28"/>
+        </w:rPr>
+        <w:t xml:space="preserve"> = onde está o registro (</w:t>
+      </w:r>
+      <w:proofErr w:type="spellStart"/>
+      <w:r>
+        <w:rPr>
+          <w:sz w:val="28"/>
+          <w:szCs w:val="28"/>
+        </w:rPr>
+        <w:t>kc</w:t>
+      </w:r>
+      <w:proofErr w:type="spellEnd"/>
+      <w:r>
+        <w:rPr>
+          <w:sz w:val="28"/>
+          <w:szCs w:val="28"/>
+        </w:rPr>
+        <w:t xml:space="preserve"> = </w:t>
+      </w:r>
+      <w:proofErr w:type="spellStart"/>
+      <w:r>
+        <w:rPr>
+          <w:sz w:val="28"/>
+          <w:szCs w:val="28"/>
+        </w:rPr>
+        <w:t>kcode</w:t>
+      </w:r>
+      <w:proofErr w:type="spellEnd"/>
+      <w:r>
+        <w:rPr>
+          <w:sz w:val="28"/>
+          <w:szCs w:val="28"/>
+        </w:rPr>
+        <w:t xml:space="preserve"> ou </w:t>
+      </w:r>
+      <w:proofErr w:type="spellStart"/>
+      <w:r>
+        <w:rPr>
+          <w:sz w:val="28"/>
+          <w:szCs w:val="28"/>
+        </w:rPr>
+        <w:t>user</w:t>
+      </w:r>
+      <w:proofErr w:type="spellEnd"/>
+      <w:r>
+        <w:rPr>
+          <w:sz w:val="28"/>
+          <w:szCs w:val="28"/>
+        </w:rPr>
+        <w:t xml:space="preserve"> = </w:t>
+      </w:r>
+      <w:proofErr w:type="spellStart"/>
+      <w:r>
+        <w:rPr>
+          <w:sz w:val="28"/>
+          <w:szCs w:val="28"/>
+        </w:rPr>
+        <w:t>usuario</w:t>
+      </w:r>
+      <w:proofErr w:type="spellEnd"/>
+      <w:r>
+        <w:rPr>
+          <w:sz w:val="28"/>
+          <w:szCs w:val="28"/>
+        </w:rPr>
+        <w:t>)</w:t>
+      </w:r>
+    </w:p>
+    <w:p>
+      <w:pPr>
+        <w:rPr>
+          <w:sz w:val="28"/>
+          <w:szCs w:val="28"/>
+        </w:rPr>
+      </w:pPr>
+      <w:proofErr w:type="spellStart"/>
+      <w:r>
+        <w:rPr>
+          <w:b/>
+          <w:bCs/>
+          <w:sz w:val="28"/>
+          <w:szCs w:val="28"/>
+        </w:rPr>
+        <w:t>vl</w:t>
+      </w:r>
+      <w:proofErr w:type="spellEnd"/>
+      <w:r>
+        <w:rPr>
+          <w:sz w:val="28"/>
+          <w:szCs w:val="28"/>
+        </w:rPr>
+        <w:t xml:space="preserve"> = tudo que tem decimal </w:t>
+      </w:r>
+      <w:proofErr w:type="gramStart"/>
+      <w:r>
+        <w:rPr>
+          <w:sz w:val="28"/>
+          <w:szCs w:val="28"/>
+        </w:rPr>
+        <w:t xml:space="preserve">( </w:t>
+      </w:r>
+      <w:proofErr w:type="spellStart"/>
+      <w:r>
+        <w:rPr>
+          <w:sz w:val="28"/>
+          <w:szCs w:val="28"/>
+        </w:rPr>
+        <w:t>ex</w:t>
+      </w:r>
+      <w:proofErr w:type="spellEnd"/>
+      <w:proofErr w:type="gramEnd"/>
+      <w:r>
+        <w:rPr>
+          <w:sz w:val="28"/>
+          <w:szCs w:val="28"/>
+        </w:rPr>
+        <w:t xml:space="preserve"> : temperatura ou preço)</w:t>
+      </w:r>
+    </w:p>
+    <w:p>
+      <w:pPr>
+        <w:rPr>
+          <w:sz w:val="28"/>
+          <w:szCs w:val="28"/>
+        </w:rPr>
+      </w:pPr>
+      <w:proofErr w:type="spellStart"/>
+      <w:r>
+        <w:rPr>
+          <w:b/>
+          <w:bCs/>
+          <w:sz w:val="28"/>
+          <w:szCs w:val="28"/>
+        </w:rPr>
+        <w:t>is</w:t>
+      </w:r>
+      <w:proofErr w:type="spellEnd"/>
+      <w:r>
+        <w:rPr>
+          <w:sz w:val="28"/>
+          <w:szCs w:val="28"/>
+        </w:rPr>
+        <w:t xml:space="preserve"> = é algo? </w:t>
+      </w:r>
+      <w:proofErr w:type="spellStart"/>
+      <w:r>
+        <w:rPr>
+          <w:sz w:val="28"/>
+          <w:szCs w:val="28"/>
+        </w:rPr>
+        <w:t>é</w:t>
+      </w:r>
+      <w:proofErr w:type="spellEnd"/>
+      <w:r>
+        <w:rPr>
+          <w:sz w:val="28"/>
+          <w:szCs w:val="28"/>
+        </w:rPr>
+        <w:t xml:space="preserve"> um </w:t>
+      </w:r>
+      <w:proofErr w:type="spellStart"/>
+      <w:r>
+        <w:rPr>
+          <w:sz w:val="28"/>
+          <w:szCs w:val="28"/>
+        </w:rPr>
+        <w:t>boolean</w:t>
+      </w:r>
+      <w:proofErr w:type="spellEnd"/>
+      <w:r>
+        <w:rPr>
+          <w:sz w:val="28"/>
+          <w:szCs w:val="28"/>
+        </w:rPr>
+        <w:t xml:space="preserve"> (</w:t>
+      </w:r>
+      <w:proofErr w:type="spellStart"/>
+      <w:r>
+        <w:rPr>
+          <w:sz w:val="28"/>
+          <w:szCs w:val="28"/>
+        </w:rPr>
+        <w:t>ex</w:t>
+      </w:r>
+      <w:proofErr w:type="spellEnd"/>
+      <w:r>
+        <w:rPr>
+          <w:sz w:val="28"/>
+          <w:szCs w:val="28"/>
+        </w:rPr>
+        <w:t xml:space="preserve">: é </w:t>
+      </w:r>
+      <w:proofErr w:type="spellStart"/>
+      <w:r>
+        <w:rPr>
+          <w:sz w:val="28"/>
+          <w:szCs w:val="28"/>
+        </w:rPr>
+        <w:t>adm</w:t>
+      </w:r>
+      <w:proofErr w:type="spellEnd"/>
+      <w:r>
+        <w:rPr>
+          <w:sz w:val="28"/>
+          <w:szCs w:val="28"/>
+        </w:rPr>
+        <w:t xml:space="preserve">?) </w:t>
+      </w:r>
+    </w:p>
+    <w:p>
+      <w:pPr>
+        <w:rPr>
+          <w:sz w:val="28"/>
+          <w:szCs w:val="28"/>
+        </w:rPr>
+      </w:pPr>
+      <w:proofErr w:type="spellStart"/>
+      <w:r>
+        <w:rPr>
+          <w:b/>
+          <w:bCs/>
+          <w:sz w:val="28"/>
+          <w:szCs w:val="28"/>
+        </w:rPr>
+        <w:t>dt_hr</w:t>
+      </w:r>
+      <w:proofErr w:type="spellEnd"/>
+      <w:r>
+        <w:rPr>
+          <w:sz w:val="28"/>
+          <w:szCs w:val="28"/>
+        </w:rPr>
+        <w:t xml:space="preserve"> = data e hora</w:t>
+      </w:r>
+    </w:p>
+    <w:p>
+      <w:pPr>
+        <w:rPr>
+          <w:sz w:val="28"/>
+          <w:szCs w:val="28"/>
+        </w:rPr>
+      </w:pPr>
+      <w:proofErr w:type="spellStart"/>
+      <w:r>
+        <w:rPr>
+          <w:b/>
+          <w:bCs/>
+          <w:sz w:val="28"/>
+          <w:szCs w:val="28"/>
+        </w:rPr>
+        <w:t>dt</w:t>
+      </w:r>
+      <w:proofErr w:type="spellEnd"/>
+      <w:r>
+        <w:rPr>
+          <w:sz w:val="28"/>
+          <w:szCs w:val="28"/>
+        </w:rPr>
+        <w:t xml:space="preserve"> = data apenas </w:t>
+      </w:r>
+    </w:p>
+    <w:p>
+      <w:pPr>
+        <w:rPr>
+          <w:sz w:val="28"/>
+          <w:szCs w:val="28"/>
+        </w:rPr>
+      </w:pPr>
+      <w:proofErr w:type="spellStart"/>
+      <w:r>
+        <w:rPr>
+          <w:b/>
+          <w:bCs/>
+          <w:sz w:val="28"/>
+          <w:szCs w:val="28"/>
+        </w:rPr>
+        <w:t>us</w:t>
+      </w:r>
+      <w:proofErr w:type="spellEnd"/>
+      <w:r>
+        <w:rPr>
+          <w:sz w:val="28"/>
+          <w:szCs w:val="28"/>
+        </w:rPr>
+        <w:t xml:space="preserve"> = </w:t>
+      </w:r>
+      <w:proofErr w:type="spellStart"/>
+      <w:r>
+        <w:rPr>
+          <w:sz w:val="28"/>
+          <w:szCs w:val="28"/>
+        </w:rPr>
+        <w:t>usuario</w:t>
+      </w:r>
+      <w:proofErr w:type="spellEnd"/>
+      <w:r>
+        <w:rPr>
+          <w:sz w:val="28"/>
+          <w:szCs w:val="28"/>
+        </w:rPr>
+        <w:t xml:space="preserve"> </w:t>
+      </w:r>
+      <w:proofErr w:type="spellStart"/>
+      <w:r>
+        <w:rPr>
+          <w:sz w:val="28"/>
+          <w:szCs w:val="28"/>
+        </w:rPr>
+        <w:t>tb</w:t>
+      </w:r>
+      <w:proofErr w:type="spellEnd"/>
+      <w:r>
+        <w:rPr>
+          <w:sz w:val="28"/>
+          <w:szCs w:val="28"/>
+        </w:rPr>
+        <w:t xml:space="preserve"> = tabelas </w:t>
+      </w:r>
+    </w:p>
+    <w:p>
+      <w:pPr>
+        <w:rPr>
+          <w:sz w:val="28"/>
+          <w:szCs w:val="28"/>
+        </w:rPr>
+      </w:pPr>
+      <w:proofErr w:type="spellStart"/>
+      <w:r>
+        <w:rPr>
+          <w:b/>
+          <w:bCs/>
+          <w:sz w:val="28"/>
+          <w:szCs w:val="28"/>
+        </w:rPr>
+        <w:t>kc</w:t>
+      </w:r>
+      <w:proofErr w:type="spellEnd"/>
+      <w:r>
+        <w:rPr>
+          <w:sz w:val="28"/>
+          <w:szCs w:val="28"/>
+        </w:rPr>
+        <w:t xml:space="preserve"> = dados registrados pela </w:t>
+      </w:r>
+      <w:proofErr w:type="spellStart"/>
+      <w:r>
+        <w:rPr>
+          <w:sz w:val="28"/>
+          <w:szCs w:val="28"/>
+        </w:rPr>
+        <w:t>KeepCODE</w:t>
+      </w:r>
+      <w:proofErr w:type="spellEnd"/>
+      <w:r>
+        <w:rPr>
+          <w:sz w:val="28"/>
+          <w:szCs w:val="28"/>
+        </w:rPr>
+        <w:t xml:space="preserve"> </w:t>
+      </w:r>
+    </w:p>
+    <w:p>
+      <w:pPr>
+        <w:rPr>
+          <w:sz w:val="28"/>
+          <w:szCs w:val="28"/>
+        </w:rPr>
+      </w:pPr>
+      <w:r>
+        <w:rPr>
+          <w:b/>
+          <w:bCs/>
+          <w:sz w:val="28"/>
+          <w:szCs w:val="28"/>
+        </w:rPr>
+        <w:t>id</w:t>
+      </w:r>
+      <w:r>
+        <w:rPr>
+          <w:sz w:val="28"/>
+          <w:szCs w:val="28"/>
+        </w:rPr>
+        <w:t xml:space="preserve"> = </w:t>
+      </w:r>
+      <w:proofErr w:type="spellStart"/>
+      <w:r>
+        <w:rPr>
+          <w:sz w:val="28"/>
+          <w:szCs w:val="28"/>
+        </w:rPr>
+        <w:t>primary</w:t>
+      </w:r>
+      <w:proofErr w:type="spellEnd"/>
+      <w:r>
+        <w:rPr>
+          <w:sz w:val="28"/>
+          <w:szCs w:val="28"/>
+        </w:rPr>
+        <w:t xml:space="preserve"> </w:t>
+      </w:r>
+      <w:proofErr w:type="spellStart"/>
+      <w:r>
+        <w:rPr>
+          <w:sz w:val="28"/>
+          <w:szCs w:val="28"/>
+        </w:rPr>
+        <w:t>key</w:t>
+      </w:r>
+      <w:proofErr w:type="spellEnd"/>
+      <w:r>
+        <w:rPr>
+          <w:sz w:val="28"/>
+          <w:szCs w:val="28"/>
+        </w:rPr>
+        <w:t xml:space="preserve"> da tabela</w:t>
+      </w:r>
+    </w:p>
+    <w:p>
+      <w:pPr>
+        <w:rPr>
+          <w:sz w:val="28"/>
+          <w:szCs w:val="28"/>
+        </w:rPr>
+      </w:pPr>
+      <w:r>
+        <w:rPr>
+          <w:sz w:val="28"/>
+          <w:szCs w:val="28"/>
+        </w:rPr>
+        <w:t xml:space="preserve">e com isso nossos colaboradores poderão se achar melhor no dia a dia </w:t>
+      </w:r>
+      <w:r>
+        <w:rPr>
+          <mc:AlternateContent>
+            <mc:Choice Requires="w16se"/>
+            <mc:Fallback>
+              <w:rFonts w:ascii="Segoe UI Emoji" w:eastAsia="Segoe UI Emoji" w:hAnsi="Segoe UI Emoji" w:cs="Segoe UI Emoji"/>
+            </mc:Fallback>
+          </mc:AlternateContent>
+          <w:sz w:val="28"/>
+          <w:szCs w:val="28"/>
+        </w:rPr>
+        <mc:AlternateContent>
+          <mc:Choice Requires="w16se">
+            <w16se:symEx w16se:font="Segoe UI Emoji" w16se:char="1F60A"/>
+          </mc:Choice>
+          <mc:Fallback>
+            <w:t>😊</w:t>
+          </mc:Fallback>
+        </mc:AlternateContent>
+      </w:r>
+    </w:p>
+    <w:p>
+      <w:pPr>
+        <w:rPr>
+          <w:sz w:val="28"/>
+          <w:szCs w:val="28"/>
+        </w:rPr>
+      </w:pPr>
+    </w:p>
+    <w:p>
+      <w:pPr>
+        <w:rPr>
+          <w:b/>
           <w:bCs/>
           <w:sz w:val="28"/>
           <w:szCs w:val="28"/>
@@ -1259,7 +1800,6 @@
           <w:sz w:val="28"/>
           <w:szCs w:val="28"/>
         </w:rPr>
-        <w:lastRenderedPageBreak/>
         <w:t>Protótipos:</w:t>
       </w:r>
       <w:r>
@@ -1369,7 +1909,16 @@
             <w:sz w:val="28"/>
             <w:szCs w:val="28"/>
           </w:rPr>
-          <w:t>https://www.canva.com/design/DAEXX2-mP1A/piFT4ieIufFFtLhQxg27JQ/watch?utm_content=DAEXX2-mP1A&amp;utm_campaign=designshare&amp;utm_medium=link&amp;utm_source=sharebutton</w:t>
+          <w:t>https://www.canva.com/design/DAEXX2-mP1A/piFT4ieIufFFtLhQxg27JQ/watch?utm_content=DAEXX2-</w:t>
+        </w:r>
+        <w:r>
+          <w:rPr>
+            <w:rStyle w:val="Hyperlink"/>
+            <w:sz w:val="28"/>
+            <w:szCs w:val="28"/>
+          </w:rPr>
+          <w:lastRenderedPageBreak/>
+          <w:t>mP1A&amp;utm_campaign=designshare&amp;utm_medium=link&amp;utm_source=sharebutton</w:t>
         </w:r>
       </w:hyperlink>
     </w:p>

</xml_diff>